<commit_message>
commits answer 3, basically ready to submit
</commit_message>
<xml_diff>
--- a/hw1/answers to deep hw 1.docx
+++ b/hw1/answers to deep hw 1.docx
@@ -1776,7 +1776,7 @@
                 <w:rPr>
                   <w:rFonts w:ascii="Cambria Math" w:hAnsi="Cambria Math"/>
                 </w:rPr>
-                <m:t>0</m:t>
+                <m:t>1</m:t>
               </m:r>
             </m:sup>
             <m:e>
@@ -1837,6 +1837,9 @@
             </m:e>
           </m:nary>
           <m:r>
+            <m:rPr>
+              <m:sty m:val="p"/>
+            </m:rPr>
             <w:br/>
           </m:r>
         </m:oMath>
@@ -2119,6 +2122,9 @@
             </m:e>
           </m:nary>
           <m:r>
+            <m:rPr>
+              <m:sty m:val="p"/>
+            </m:rPr>
             <w:br/>
           </m:r>
         </m:oMath>
@@ -3359,6 +3365,9 @@
             </m:e>
           </m:nary>
           <m:r>
+            <m:rPr>
+              <m:sty m:val="p"/>
+            </m:rPr>
             <w:br/>
           </m:r>
         </m:oMath>
@@ -3643,6 +3652,9 @@
             </m:e>
           </m:nary>
           <m:r>
+            <m:rPr>
+              <m:sty m:val="p"/>
+            </m:rPr>
             <w:br/>
           </m:r>
         </m:oMath>
@@ -5747,6 +5759,7 @@
   <w:style w:type="character" w:default="1" w:styleId="a0">
     <w:name w:val="Default Paragraph Font"/>
     <w:uiPriority w:val="1"/>
+    <w:semiHidden/>
     <w:unhideWhenUsed/>
   </w:style>
   <w:style w:type="table" w:default="1" w:styleId="a1">

</xml_diff>